<commit_message>
implementação e coreção de erros
</commit_message>
<xml_diff>
--- a/Documentação/Desenvolvimento de Jogo educativo.docx
+++ b/Documentação/Desenvolvimento de Jogo educativo.docx
@@ -4983,7 +4983,31 @@
           <w:sz w:val="24"/>
           <w:szCs w:val="20"/>
         </w:rPr>
-        <w:t xml:space="preserve">-se um excelente lugar para desenvolvimento </w:t>
+        <w:t xml:space="preserve">-se um excelente lugar para </w:t>
+      </w:r>
+      <w:r>
+        <w:rPr>
+          <w:rFonts w:ascii="Times New Roman" w:hAnsi="Times New Roman" w:cs="Times New Roman"/>
+          <w:sz w:val="24"/>
+          <w:szCs w:val="20"/>
+        </w:rPr>
+        <w:t xml:space="preserve"> </w:t>
+      </w:r>
+      <w:r>
+        <w:rPr>
+          <w:rFonts w:ascii="Times New Roman" w:hAnsi="Times New Roman" w:cs="Times New Roman"/>
+          <w:sz w:val="24"/>
+          <w:szCs w:val="20"/>
+        </w:rPr>
+        <w:t xml:space="preserve"> </w:t>
+      </w:r>
+      <w:r>
+        <w:rPr>
+          <w:rFonts w:ascii="Times New Roman" w:hAnsi="Times New Roman" w:cs="Times New Roman"/>
+          <w:sz w:val="24"/>
+          <w:szCs w:val="20"/>
+        </w:rPr>
+        <w:t xml:space="preserve">desenvolvimento </w:t>
       </w:r>
       <w:r>
         <w:rPr>
@@ -5527,7 +5551,6 @@
         </w:rPr>
         <w:t xml:space="preserve">se ver na coletânea de jogos </w:t>
       </w:r>
-      <w:proofErr w:type="spellStart"/>
       <w:r>
         <w:rPr>
           <w:rFonts w:ascii="Times New Roman" w:hAnsi="Times New Roman" w:cs="Times New Roman"/>
@@ -5537,7 +5560,6 @@
         </w:rPr>
         <w:t>Assassin’s</w:t>
       </w:r>
-      <w:proofErr w:type="spellEnd"/>
       <w:r>
         <w:rPr>
           <w:rFonts w:ascii="Times New Roman" w:hAnsi="Times New Roman" w:cs="Times New Roman"/>
@@ -5547,7 +5569,6 @@
         </w:rPr>
         <w:t xml:space="preserve"> </w:t>
       </w:r>
-      <w:proofErr w:type="spellStart"/>
       <w:r>
         <w:rPr>
           <w:rFonts w:ascii="Times New Roman" w:hAnsi="Times New Roman" w:cs="Times New Roman"/>
@@ -5557,7 +5578,6 @@
         </w:rPr>
         <w:t>Creed</w:t>
       </w:r>
-      <w:proofErr w:type="spellEnd"/>
       <w:r>
         <w:rPr>
           <w:rFonts w:ascii="Times New Roman" w:hAnsi="Times New Roman" w:cs="Times New Roman"/>
@@ -5575,7 +5595,6 @@
         </w:rPr>
         <w:t xml:space="preserve"> jogo da Empresa </w:t>
       </w:r>
-      <w:proofErr w:type="spellStart"/>
       <w:r>
         <w:rPr>
           <w:rFonts w:ascii="Times New Roman" w:hAnsi="Times New Roman" w:cs="Times New Roman"/>
@@ -5585,7 +5604,6 @@
         </w:rPr>
         <w:t>Ubisoft</w:t>
       </w:r>
-      <w:proofErr w:type="spellEnd"/>
       <w:r>
         <w:rPr>
           <w:rFonts w:ascii="Times New Roman" w:hAnsi="Times New Roman" w:cs="Times New Roman"/>
@@ -5772,20 +5790,8 @@
           <w:szCs w:val="20"/>
           <w:shd w:val="clear" w:color="auto" w:fill="FFFFFF"/>
         </w:rPr>
-        <w:t xml:space="preserve">Games for </w:t>
-      </w:r>
-      <w:proofErr w:type="spellStart"/>
-      <w:r>
-        <w:rPr>
-          <w:rFonts w:ascii="Times New Roman" w:hAnsi="Times New Roman" w:cs="Times New Roman"/>
-          <w:i/>
-          <w:sz w:val="24"/>
-          <w:szCs w:val="20"/>
-          <w:shd w:val="clear" w:color="auto" w:fill="FFFFFF"/>
-        </w:rPr>
-        <w:t>Change</w:t>
-      </w:r>
-      <w:proofErr w:type="spellEnd"/>
+        <w:t>Games for Change</w:t>
+      </w:r>
       <w:r>
         <w:rPr>
           <w:rFonts w:ascii="Times New Roman" w:hAnsi="Times New Roman" w:cs="Times New Roman"/>
@@ -6124,7 +6130,6 @@
         </w:rPr>
         <w:t xml:space="preserve"> – </w:t>
       </w:r>
-      <w:proofErr w:type="spellStart"/>
       <w:r>
         <w:rPr>
           <w:rFonts w:ascii="Times New Roman" w:hAnsi="Times New Roman" w:cs="Times New Roman"/>
@@ -6133,18 +6138,7 @@
           <w:szCs w:val="20"/>
           <w:shd w:val="clear" w:color="auto" w:fill="FFFFFF"/>
         </w:rPr>
-        <w:t>Playing</w:t>
-      </w:r>
-      <w:proofErr w:type="spellEnd"/>
-      <w:r>
-        <w:rPr>
-          <w:rFonts w:ascii="Times New Roman" w:hAnsi="Times New Roman" w:cs="Times New Roman"/>
-          <w:i/>
-          <w:sz w:val="24"/>
-          <w:szCs w:val="20"/>
-          <w:shd w:val="clear" w:color="auto" w:fill="FFFFFF"/>
-        </w:rPr>
-        <w:t xml:space="preserve"> Game</w:t>
+        <w:t>Playing Game</w:t>
       </w:r>
       <w:r>
         <w:rPr>
@@ -6241,9 +6235,8 @@
           <w:szCs w:val="20"/>
           <w:shd w:val="clear" w:color="auto" w:fill="FFFFFF"/>
         </w:rPr>
-        <w:t xml:space="preserve">World </w:t>
-      </w:r>
-      <w:proofErr w:type="spellStart"/>
+        <w:t>World of</w:t>
+      </w:r>
       <w:r>
         <w:rPr>
           <w:rFonts w:ascii="Times New Roman" w:hAnsi="Times New Roman" w:cs="Times New Roman"/>
@@ -6252,9 +6245,8 @@
           <w:szCs w:val="20"/>
           <w:shd w:val="clear" w:color="auto" w:fill="FFFFFF"/>
         </w:rPr>
-        <w:t>of</w:t>
-      </w:r>
-      <w:proofErr w:type="spellEnd"/>
+        <w:t xml:space="preserve"> </w:t>
+      </w:r>
       <w:r>
         <w:rPr>
           <w:rFonts w:ascii="Times New Roman" w:hAnsi="Times New Roman" w:cs="Times New Roman"/>
@@ -6263,20 +6255,8 @@
           <w:szCs w:val="20"/>
           <w:shd w:val="clear" w:color="auto" w:fill="FFFFFF"/>
         </w:rPr>
-        <w:t xml:space="preserve"> </w:t>
-      </w:r>
-      <w:proofErr w:type="spellStart"/>
-      <w:r>
-        <w:rPr>
-          <w:rFonts w:ascii="Times New Roman" w:hAnsi="Times New Roman" w:cs="Times New Roman"/>
-          <w:i/>
-          <w:sz w:val="24"/>
-          <w:szCs w:val="20"/>
-          <w:shd w:val="clear" w:color="auto" w:fill="FFFFFF"/>
-        </w:rPr>
         <w:t>Warcraft</w:t>
       </w:r>
-      <w:proofErr w:type="spellEnd"/>
       <w:r>
         <w:rPr>
           <w:rFonts w:ascii="Times New Roman" w:hAnsi="Times New Roman" w:cs="Times New Roman"/>
@@ -6902,7 +6882,6 @@
         </w:rPr>
         <w:t xml:space="preserve"> graças a pacotes de dados (</w:t>
       </w:r>
-      <w:proofErr w:type="spellStart"/>
       <w:r>
         <w:rPr>
           <w:rFonts w:ascii="Times New Roman" w:hAnsi="Times New Roman" w:cs="Times New Roman"/>
@@ -6912,7 +6891,6 @@
         </w:rPr>
         <w:t>Tablets</w:t>
       </w:r>
-      <w:proofErr w:type="spellEnd"/>
       <w:r>
         <w:rPr>
           <w:rFonts w:ascii="Times New Roman" w:hAnsi="Times New Roman" w:cs="Times New Roman"/>
@@ -7741,7 +7719,23 @@
           <w:sz w:val="24"/>
           <w:szCs w:val="20"/>
         </w:rPr>
-        <w:t xml:space="preserve"> estaremos disponibilizando um </w:t>
+        <w:t xml:space="preserve"> estaremos disponibilizando um aplicativo web que possuirá um teor cultural e educacional dentro das normas educacionais, mantendo um padrão </w:t>
+      </w:r>
+      <w:r>
+        <w:rPr>
+          <w:rFonts w:ascii="Times New Roman" w:hAnsi="Times New Roman" w:cs="Times New Roman"/>
+          <w:sz w:val="24"/>
+          <w:szCs w:val="20"/>
+        </w:rPr>
+        <w:t>novo</w:t>
+      </w:r>
+      <w:r>
+        <w:rPr>
+          <w:rFonts w:ascii="Times New Roman" w:hAnsi="Times New Roman" w:cs="Times New Roman"/>
+          <w:sz w:val="24"/>
+          <w:szCs w:val="20"/>
+        </w:rPr>
+        <w:t xml:space="preserve"> para jogos desse tipo, fazendo com que o jogador queira se desafiar a cumprir todos os objetivos do jogo proposto </w:t>
       </w:r>
       <w:proofErr w:type="gramStart"/>
       <w:r>
@@ -7750,41 +7744,9 @@
           <w:sz w:val="24"/>
           <w:szCs w:val="20"/>
         </w:rPr>
-        <w:t>aplicativo web</w:t>
+        <w:t>à</w:t>
       </w:r>
       <w:proofErr w:type="gramEnd"/>
-      <w:r>
-        <w:rPr>
-          <w:rFonts w:ascii="Times New Roman" w:hAnsi="Times New Roman" w:cs="Times New Roman"/>
-          <w:sz w:val="24"/>
-          <w:szCs w:val="20"/>
-        </w:rPr>
-        <w:t xml:space="preserve"> que possuirá um teor cultural e educacional dentro das normas educacionais, mantendo um padrão </w:t>
-      </w:r>
-      <w:r>
-        <w:rPr>
-          <w:rFonts w:ascii="Times New Roman" w:hAnsi="Times New Roman" w:cs="Times New Roman"/>
-          <w:sz w:val="24"/>
-          <w:szCs w:val="20"/>
-        </w:rPr>
-        <w:t>novo</w:t>
-      </w:r>
-      <w:r>
-        <w:rPr>
-          <w:rFonts w:ascii="Times New Roman" w:hAnsi="Times New Roman" w:cs="Times New Roman"/>
-          <w:sz w:val="24"/>
-          <w:szCs w:val="20"/>
-        </w:rPr>
-        <w:t xml:space="preserve"> para jogos desse tipo, fazendo com que o jogador queira se desafiar a cumprir todos os objetivos do jogo proposto </w:t>
-      </w:r>
-      <w:r>
-        <w:rPr>
-          <w:rFonts w:ascii="Times New Roman" w:hAnsi="Times New Roman" w:cs="Times New Roman"/>
-          <w:sz w:val="24"/>
-          <w:szCs w:val="20"/>
-        </w:rPr>
-        <w:t>à</w:t>
-      </w:r>
       <w:r>
         <w:rPr>
           <w:rFonts w:ascii="Times New Roman" w:hAnsi="Times New Roman" w:cs="Times New Roman"/>
@@ -8046,11 +8008,28 @@
       <w:r>
         <w:rPr>
           <w:rFonts w:ascii="Times New Roman" w:hAnsi="Times New Roman" w:cs="Times New Roman"/>
+          <w:sz w:val="24"/>
+          <w:szCs w:val="20"/>
+        </w:rPr>
+        <w:t>vídeo</w:t>
+      </w:r>
+      <w:r>
+        <w:rPr>
+          <w:rFonts w:ascii="Times New Roman" w:hAnsi="Times New Roman" w:cs="Times New Roman"/>
           <w:i/>
           <w:sz w:val="24"/>
           <w:szCs w:val="20"/>
         </w:rPr>
-        <w:t>videogames,</w:t>
+        <w:t xml:space="preserve"> </w:t>
+      </w:r>
+      <w:r>
+        <w:rPr>
+          <w:rFonts w:ascii="Times New Roman" w:hAnsi="Times New Roman" w:cs="Times New Roman"/>
+          <w:i/>
+          <w:sz w:val="24"/>
+          <w:szCs w:val="20"/>
+        </w:rPr>
+        <w:t>games,</w:t>
       </w:r>
       <w:r>
         <w:rPr>
@@ -8273,7 +8252,15 @@
           <w:sz w:val="24"/>
           <w:szCs w:val="20"/>
         </w:rPr>
-        <w:t xml:space="preserve"> conteúdo da escola. Ele cita como exemplo os jogos desenvolvidos pela</w:t>
+        <w:t xml:space="preserve"> conteúdo da escola. Ela</w:t>
+      </w:r>
+      <w:r>
+        <w:rPr>
+          <w:rFonts w:ascii="Times New Roman" w:hAnsi="Times New Roman" w:cs="Times New Roman"/>
+          <w:sz w:val="24"/>
+          <w:szCs w:val="20"/>
+        </w:rPr>
+        <w:t xml:space="preserve"> cita como exemplo os jogos desenvolvidos pela</w:t>
       </w:r>
       <w:r>
         <w:rPr>
@@ -8883,7 +8870,22 @@
           <w:rFonts w:ascii="Times New Roman" w:hAnsi="Times New Roman" w:cs="Times New Roman"/>
           <w:sz w:val="24"/>
         </w:rPr>
-        <w:t>Utilizaremos o Google Chrome durante o desenvolvimento do jogo educativo para a realização de testes.</w:t>
+        <w:t>Utilizaremos o Google Chrome durante o desenvolvimento do jogo educat</w:t>
+      </w:r>
+      <w:r>
+        <w:rPr>
+          <w:rFonts w:ascii="Times New Roman" w:hAnsi="Times New Roman" w:cs="Times New Roman"/>
+          <w:sz w:val="24"/>
+        </w:rPr>
+        <w:t xml:space="preserve">ivo para a realização de testes, visualização do jogo funcionando e para melhorias tanto de funções dos personagens quanto para melhorias de </w:t>
+      </w:r>
+      <w:r>
+        <w:rPr>
+          <w:rFonts w:ascii="Times New Roman" w:hAnsi="Times New Roman" w:cs="Times New Roman"/>
+          <w:i/>
+          <w:sz w:val="24"/>
+        </w:rPr>
+        <w:t>layout.</w:t>
       </w:r>
     </w:p>
     <w:p>
@@ -8982,7 +8984,7 @@
         <w:tabs>
           <w:tab w:val="left" w:pos="1455"/>
         </w:tabs>
-        <w:spacing w:after="0" w:line="360" w:lineRule="auto"/>
+        <w:spacing w:after="0" w:line="240" w:lineRule="auto"/>
         <w:ind w:firstLine="709"/>
         <w:contextualSpacing/>
         <w:jc w:val="both"/>
@@ -9079,7 +9081,7 @@
         <w:tabs>
           <w:tab w:val="left" w:pos="1455"/>
         </w:tabs>
-        <w:spacing w:after="0" w:line="360" w:lineRule="auto"/>
+        <w:spacing w:after="0" w:line="240" w:lineRule="auto"/>
         <w:ind w:firstLine="709"/>
         <w:contextualSpacing/>
         <w:jc w:val="both"/>
@@ -9108,14 +9110,6 @@
       </w:pPr>
       <w:r>
         <w:rPr>
-          <w:rFonts w:ascii="Times New Roman" w:hAnsi="Times New Roman" w:cs="Times New Roman"/>
-          <w:sz w:val="20"/>
-          <w:szCs w:val="20"/>
-        </w:rPr>
-        <w:t>“</w:t>
-      </w:r>
-      <w:r>
-        <w:rPr>
           <w:rFonts w:ascii="Times New Roman" w:hAnsi="Times New Roman" w:cs="Arial"/>
           <w:sz w:val="20"/>
           <w:szCs w:val="20"/>
@@ -9201,15 +9195,6 @@
           <w:shd w:val="clear" w:color="auto" w:fill="FFFFFF"/>
         </w:rPr>
         <w:t>indolor</w:t>
-      </w:r>
-      <w:r>
-        <w:rPr>
-          <w:rFonts w:ascii="Times New Roman" w:hAnsi="Times New Roman" w:cs="Arial"/>
-          <w:sz w:val="20"/>
-          <w:szCs w:val="20"/>
-          <w:shd w:val="clear" w:color="auto" w:fill="FFFFFF"/>
-        </w:rPr>
-        <w:t>”</w:t>
       </w:r>
       <w:r>
         <w:rPr>
@@ -9833,7 +9818,7 @@
           <w:rFonts w:ascii="Times New Roman" w:hAnsi="Times New Roman" w:cs="Times New Roman"/>
           <w:sz w:val="24"/>
         </w:rPr>
-        <w:t xml:space="preserve"> é basicamente um sistema de controle de versão de arquivos, atualmente, todos os desenvolvedores de projeto utilizam o controle de versão, </w:t>
+        <w:t xml:space="preserve"> é um sistema de controle de versão de arquivos, atualmente, todos os desenvolvedores de projeto utilizam o controle de versão, </w:t>
       </w:r>
       <w:r>
         <w:rPr>
@@ -10691,7 +10676,6 @@
         </w:rPr>
         <w:t xml:space="preserve"> </w:t>
       </w:r>
-      <w:proofErr w:type="spellStart"/>
       <w:r>
         <w:rPr>
           <w:rFonts w:ascii="Times New Roman" w:hAnsi="Times New Roman" w:cs="Times New Roman"/>
@@ -10701,7 +10685,6 @@
         </w:rPr>
         <w:t>Tablets</w:t>
       </w:r>
-      <w:proofErr w:type="spellEnd"/>
       <w:r>
         <w:rPr>
           <w:rFonts w:ascii="Times New Roman" w:hAnsi="Times New Roman" w:cs="Times New Roman"/>
@@ -10792,24 +10775,14 @@
         </w:rPr>
         <w:t xml:space="preserve">de edição de imagens </w:t>
       </w:r>
-      <w:proofErr w:type="gramStart"/>
-      <w:r>
-        <w:rPr>
-          <w:rFonts w:ascii="Times New Roman" w:hAnsi="Times New Roman" w:cs="Times New Roman"/>
-          <w:sz w:val="24"/>
-          <w:szCs w:val="24"/>
-        </w:rPr>
-        <w:t xml:space="preserve">bem </w:t>
-      </w:r>
-      <w:r>
-        <w:rPr>
-          <w:rFonts w:ascii="Times New Roman" w:hAnsi="Times New Roman" w:cs="Times New Roman"/>
-          <w:sz w:val="24"/>
-          <w:szCs w:val="24"/>
-        </w:rPr>
-        <w:t>sucedido</w:t>
-      </w:r>
-      <w:proofErr w:type="gramEnd"/>
+      <w:r>
+        <w:rPr>
+          <w:rFonts w:ascii="Times New Roman" w:hAnsi="Times New Roman" w:cs="Times New Roman"/>
+          <w:sz w:val="24"/>
+          <w:szCs w:val="24"/>
+        </w:rPr>
+        <w:t>bem-sucedido</w:t>
+      </w:r>
       <w:r>
         <w:rPr>
           <w:rFonts w:ascii="Times New Roman" w:hAnsi="Times New Roman" w:cs="Times New Roman"/>
@@ -11118,23 +11091,7 @@
           <w:rFonts w:ascii="Times New Roman" w:hAnsi="Times New Roman" w:cs="Times New Roman"/>
           <w:sz w:val="24"/>
         </w:rPr>
-        <w:t xml:space="preserve">pago, ele conta com uma </w:t>
-      </w:r>
-      <w:proofErr w:type="spellStart"/>
-      <w:r>
-        <w:rPr>
-          <w:rFonts w:ascii="Times New Roman" w:hAnsi="Times New Roman" w:cs="Times New Roman"/>
-          <w:sz w:val="24"/>
-        </w:rPr>
-        <w:t>super</w:t>
-      </w:r>
-      <w:proofErr w:type="spellEnd"/>
-      <w:r>
-        <w:rPr>
-          <w:rFonts w:ascii="Times New Roman" w:hAnsi="Times New Roman" w:cs="Times New Roman"/>
-          <w:sz w:val="24"/>
-        </w:rPr>
-        <w:t xml:space="preserve"> versão gratuita para testes, por ser um </w:t>
+        <w:t xml:space="preserve">pago, ele conta com uma versão gratuita para testes, por ser um </w:t>
       </w:r>
       <w:r>
         <w:rPr>
@@ -11151,22 +11108,13 @@
         </w:rPr>
         <w:t xml:space="preserve">de </w:t>
       </w:r>
-      <w:proofErr w:type="spellStart"/>
-      <w:r>
-        <w:rPr>
-          <w:rFonts w:ascii="Times New Roman" w:hAnsi="Times New Roman" w:cs="Times New Roman"/>
-          <w:sz w:val="24"/>
-        </w:rPr>
-        <w:t>faci</w:t>
-      </w:r>
-      <w:r>
-        <w:rPr>
-          <w:rFonts w:ascii="Times New Roman" w:hAnsi="Times New Roman" w:cs="Times New Roman"/>
-          <w:sz w:val="24"/>
-        </w:rPr>
-        <w:t>o</w:t>
-      </w:r>
-      <w:proofErr w:type="spellEnd"/>
+      <w:r>
+        <w:rPr>
+          <w:rFonts w:ascii="Times New Roman" w:hAnsi="Times New Roman" w:cs="Times New Roman"/>
+          <w:sz w:val="24"/>
+        </w:rPr>
+        <w:t>fácil</w:t>
+      </w:r>
       <w:r>
         <w:rPr>
           <w:rFonts w:ascii="Times New Roman" w:hAnsi="Times New Roman" w:cs="Times New Roman"/>
@@ -11411,10 +11359,12 @@
           </w:rPr>
           <w:t> </w:t>
         </w:r>
+        <w:bookmarkStart w:id="0" w:name="_GoBack"/>
         <w:r>
           <w:rPr>
             <w:rStyle w:val="Hyperlink"/>
             <w:rFonts w:ascii="Times New Roman" w:hAnsi="Times New Roman" w:cs="Times New Roman"/>
+            <w:i/>
             <w:iCs/>
             <w:color w:val="auto"/>
             <w:sz w:val="24"/>
@@ -11428,6 +11378,7 @@
           <w:rPr>
             <w:rStyle w:val="Hyperlink"/>
             <w:rFonts w:ascii="Times New Roman" w:hAnsi="Times New Roman" w:cs="Times New Roman"/>
+            <w:i/>
             <w:iCs/>
             <w:color w:val="auto"/>
             <w:sz w:val="24"/>
@@ -11441,6 +11392,7 @@
           <w:rPr>
             <w:rStyle w:val="Hyperlink"/>
             <w:rFonts w:ascii="Times New Roman" w:hAnsi="Times New Roman" w:cs="Times New Roman"/>
+            <w:i/>
             <w:iCs/>
             <w:color w:val="auto"/>
             <w:sz w:val="24"/>
@@ -11454,6 +11406,7 @@
           <w:rPr>
             <w:rStyle w:val="Hyperlink"/>
             <w:rFonts w:ascii="Times New Roman" w:hAnsi="Times New Roman" w:cs="Times New Roman"/>
+            <w:i/>
             <w:iCs/>
             <w:color w:val="auto"/>
             <w:sz w:val="24"/>
@@ -11462,6 +11415,7 @@
           </w:rPr>
           <w:t>Language</w:t>
         </w:r>
+        <w:bookmarkEnd w:id="0"/>
         <w:proofErr w:type="spellEnd"/>
         <w:r>
           <w:rPr>
@@ -12924,7 +12878,7 @@
           <w:tab w:val="center" w:pos="4252"/>
           <w:tab w:val="left" w:pos="7680"/>
         </w:tabs>
-        <w:spacing w:line="240" w:lineRule="auto"/>
+        <w:spacing w:after="0" w:line="240" w:lineRule="auto"/>
         <w:rPr>
           <w:rFonts w:ascii="Times New Roman" w:hAnsi="Times New Roman" w:cs="Times New Roman"/>
           <w:b/>
@@ -13793,8 +13747,8 @@
         <w:jc w:val="center"/>
         <w:rPr>
           <w:rFonts w:ascii="Times New Roman" w:hAnsi="Times New Roman" w:cs="Times New Roman"/>
-          <w:b/>
-          <w:sz w:val="28"/>
+          <w:sz w:val="24"/>
+          <w:szCs w:val="24"/>
         </w:rPr>
       </w:pPr>
     </w:p>
@@ -13823,6 +13777,7 @@
           <w:sz w:val="24"/>
           <w:szCs w:val="28"/>
         </w:rPr>
+        <w:lastRenderedPageBreak/>
         <w:t xml:space="preserve"> </w:t>
       </w:r>
       <w:r>
@@ -14016,6 +13971,34 @@
           <w:sz w:val="24"/>
           <w:szCs w:val="28"/>
         </w:rPr>
+        <w:t>Uma pesqu</w:t>
+      </w:r>
+      <w:r>
+        <w:rPr>
+          <w:rFonts w:ascii="Times New Roman" w:hAnsi="Times New Roman" w:cs="Times New Roman"/>
+          <w:sz w:val="24"/>
+          <w:szCs w:val="28"/>
+        </w:rPr>
+        <w:t>isa é um método para conseguir encontrar uma solução para um determinado problema, onde a coleta de informações mostrará os caminhos que se devem seguir para a resolução desse problema.</w:t>
+      </w:r>
+    </w:p>
+    <w:p>
+      <w:pPr>
+        <w:spacing w:after="0" w:line="360" w:lineRule="auto"/>
+        <w:ind w:firstLine="709"/>
+        <w:jc w:val="both"/>
+        <w:rPr>
+          <w:rFonts w:ascii="Times New Roman" w:hAnsi="Times New Roman" w:cs="Times New Roman"/>
+          <w:sz w:val="24"/>
+          <w:szCs w:val="28"/>
+        </w:rPr>
+      </w:pPr>
+      <w:r>
+        <w:rPr>
+          <w:rFonts w:ascii="Times New Roman" w:hAnsi="Times New Roman" w:cs="Times New Roman"/>
+          <w:sz w:val="24"/>
+          <w:szCs w:val="28"/>
+        </w:rPr>
         <w:t>De acordo com Gil (2007, p. 17) uma pesquisa pode ser definida como:</w:t>
       </w:r>
     </w:p>
@@ -14160,7 +14143,39 @@
           <w:sz w:val="24"/>
           <w:szCs w:val="24"/>
         </w:rPr>
-        <w:t>A pesquisa aplicada tem como objetivo resolver problemas concretos. Tendo esse conceito em mente nossa pesquisa se torna aplicada por estamos trabalhando com um tema que pode mudar de certa forma o modo como o ensino pode se disseminado nas escolas. Pois com o resultado obtido através dela, podemos ter uma melhor compreensão de quais pontos podem ser melhorados no decorrer do desenvolvimento do projeto.</w:t>
+        <w:t>A pesquisa aplicada tem como objetivo resolver problemas concretos. Tendo esse conceito em mente</w:t>
+      </w:r>
+      <w:r>
+        <w:rPr>
+          <w:rFonts w:ascii="Times New Roman" w:hAnsi="Times New Roman" w:cs="Times New Roman"/>
+          <w:sz w:val="24"/>
+          <w:szCs w:val="24"/>
+        </w:rPr>
+        <w:t>,</w:t>
+      </w:r>
+      <w:r>
+        <w:rPr>
+          <w:rFonts w:ascii="Times New Roman" w:hAnsi="Times New Roman" w:cs="Times New Roman"/>
+          <w:sz w:val="24"/>
+          <w:szCs w:val="24"/>
+        </w:rPr>
+        <w:t xml:space="preserve"> nossa pesquisa se torna aplicada por esta</w:t>
+      </w:r>
+      <w:r>
+        <w:rPr>
+          <w:rFonts w:ascii="Times New Roman" w:hAnsi="Times New Roman" w:cs="Times New Roman"/>
+          <w:sz w:val="24"/>
+          <w:szCs w:val="24"/>
+        </w:rPr>
+        <w:t>r</w:t>
+      </w:r>
+      <w:r>
+        <w:rPr>
+          <w:rFonts w:ascii="Times New Roman" w:hAnsi="Times New Roman" w:cs="Times New Roman"/>
+          <w:sz w:val="24"/>
+          <w:szCs w:val="24"/>
+        </w:rPr>
+        <w:t>mos trabalhando com um tema que pode mudar de certa forma o modo como o ensino pode se disseminado nas escolas. Pois com o resultado obtido através dela, podemos ter uma melhor compreensão de quais pontos podem ser melhorados no decorrer do desenvolvimento do projeto.</w:t>
       </w:r>
     </w:p>
     <w:p>
@@ -14276,25 +14291,16 @@
           <w:sz w:val="24"/>
           <w:szCs w:val="28"/>
         </w:rPr>
-        <w:t xml:space="preserve">Através da pesquisa podemos utilizar os dados coletados, filtrando os resultados para que se possa ter uma melhor compreensão de quais pontos devem ser abordados em nosso </w:t>
-      </w:r>
-      <w:proofErr w:type="gramStart"/>
+        <w:t xml:space="preserve">Através da pesquisa podemos utilizar os dados coletados, filtrando os resultados para que se possa ter uma melhor compreensão de quais pontos devem ser abordados em nosso projeto, assim o resultado final possa ser distribuído com uma boa margem de aprovação ao </w:t>
+      </w:r>
       <w:r>
         <w:rPr>
           <w:rFonts w:ascii="Times New Roman" w:hAnsi="Times New Roman" w:cs="Times New Roman"/>
           <w:sz w:val="24"/>
           <w:szCs w:val="28"/>
         </w:rPr>
-        <w:t>projeto</w:t>
-      </w:r>
-      <w:proofErr w:type="gramEnd"/>
-      <w:r>
-        <w:rPr>
-          <w:rFonts w:ascii="Times New Roman" w:hAnsi="Times New Roman" w:cs="Times New Roman"/>
-          <w:sz w:val="24"/>
-          <w:szCs w:val="28"/>
-        </w:rPr>
-        <w:t>, assim o resultado final possa ser distribuído com uma boa margem de aprovação ao conseguirmos cumprir as metas que serão atribuídas após o processamento das informações coletas através da pesquisa.</w:t>
+        <w:lastRenderedPageBreak/>
+        <w:t>conseguirmos cumprir as metas que serão atribuídas após o processamento das informações coletas através da pesquisa.</w:t>
       </w:r>
     </w:p>
     <w:p>
@@ -14314,7 +14320,6 @@
           <w:sz w:val="24"/>
           <w:szCs w:val="24"/>
         </w:rPr>
-        <w:lastRenderedPageBreak/>
         <w:t>A pesquisa será desenvolvida para as escolas púbicas e particulares e também para os cursos a distância, dessa forma visamos poder ter um projeto satisfatório e que agrade ao público alvo, fazendo com que se sintam mais à vontade em aprender de uma forma mais dinâmica e divertida.</w:t>
       </w:r>
     </w:p>
@@ -14464,7 +14469,23 @@
           <w:sz w:val="24"/>
           <w:szCs w:val="28"/>
         </w:rPr>
-        <w:t>O orientador do nosso projeto é o nosso porto seguro, pois ele é quem irá sugerir, propor, orientar e avaliar o nosso projeto par que atenda os critérios do projeto, além de nós auxiliar na correção da língua portuguesa, desde a elaboração do projeto até a apresentação e a defesa do nosso trabalho na área especifica ou afim.</w:t>
+        <w:t>O orientador do nosso projeto é o nosso porto seguro, pois ele é quem irá sugerir, propor, orientar e avaliar o nosso projeto par</w:t>
+      </w:r>
+      <w:r>
+        <w:rPr>
+          <w:rFonts w:ascii="Times New Roman" w:hAnsi="Times New Roman" w:cs="Times New Roman"/>
+          <w:sz w:val="24"/>
+          <w:szCs w:val="28"/>
+        </w:rPr>
+        <w:t>a</w:t>
+      </w:r>
+      <w:r>
+        <w:rPr>
+          <w:rFonts w:ascii="Times New Roman" w:hAnsi="Times New Roman" w:cs="Times New Roman"/>
+          <w:sz w:val="24"/>
+          <w:szCs w:val="28"/>
+        </w:rPr>
+        <w:t xml:space="preserve"> que atenda os critérios do projeto, além de nós auxiliar na correção da língua portuguesa, desde a elaboração do projeto até a apresentação e a defesa do nosso trabalho na área especifica ou afim.</w:t>
       </w:r>
     </w:p>
     <w:p>
@@ -14547,25 +14568,23 @@
           <w:sz w:val="24"/>
           <w:szCs w:val="28"/>
         </w:rPr>
-        <w:t xml:space="preserve">Os desenvolvedores do projeto em questão são os alunos que tem como o objetivo criar esse projeto para obtenção de nota parcial para a conclusão do curso, para esse projeto será formado uma equipe de dois alunos do curso de Sistemas de Informação da Instituição de ensino </w:t>
-      </w:r>
-      <w:proofErr w:type="gramStart"/>
+        <w:t>Os desenvolvedores do projeto em questão são os alunos que tem como o objetivo criar esse projeto para obtenção de nota parcial para a conclusão do curso, para esse projeto será formado uma equipe de dois alunos do curso de Sistemas de Informação</w:t>
+      </w:r>
       <w:r>
         <w:rPr>
           <w:rFonts w:ascii="Times New Roman" w:hAnsi="Times New Roman" w:cs="Times New Roman"/>
           <w:sz w:val="24"/>
           <w:szCs w:val="28"/>
         </w:rPr>
-        <w:t>superior</w:t>
-      </w:r>
-      <w:proofErr w:type="gramEnd"/>
+        <w:t xml:space="preserve">, </w:t>
+      </w:r>
       <w:r>
         <w:rPr>
           <w:rFonts w:ascii="Times New Roman" w:hAnsi="Times New Roman" w:cs="Times New Roman"/>
           <w:sz w:val="24"/>
           <w:szCs w:val="28"/>
         </w:rPr>
-        <w:t xml:space="preserve"> Universidade do Vale do Sapucaí (UNIVÁS). Com o intuito de criar uma ferramenta que consiga disseminar conhecimento e entretenimento. </w:t>
+        <w:t xml:space="preserve">da Instituição de ensino superior Universidade do Vale do Sapucaí (UNIVÁS). Com o intuito de criar uma ferramenta que consiga disseminar conhecimento e entretenimento. </w:t>
       </w:r>
     </w:p>
     <w:p>
@@ -14640,7 +14659,39 @@
           <w:sz w:val="24"/>
           <w:szCs w:val="24"/>
         </w:rPr>
-        <w:t>Ao entrevistarmos os alunos procuramos fazer com que eles nos descrevam quais os principais pontos atrativos eles buscam em um jogo, seus desafios, paradigmas e quais os pontos fortes e fracos que os jogos possuem. Queremos também um meio de fazer com que eles nos mostrem onde precisamos melhorar e o que eles esperam do nosso projeto.</w:t>
+        <w:t xml:space="preserve">Ao entrevistarmos os alunos procuramos fazer com que eles nos descrevam quais os principais pontos atrativos eles buscam em um jogo, seus desafios, paradigmas e quais os pontos fortes e fracos que os jogos possuem. </w:t>
+      </w:r>
+      <w:r>
+        <w:rPr>
+          <w:rFonts w:ascii="Times New Roman" w:hAnsi="Times New Roman" w:cs="Times New Roman"/>
+          <w:sz w:val="24"/>
+          <w:szCs w:val="24"/>
+        </w:rPr>
+        <w:t>Fazendo</w:t>
+      </w:r>
+      <w:r>
+        <w:rPr>
+          <w:rFonts w:ascii="Times New Roman" w:hAnsi="Times New Roman" w:cs="Times New Roman"/>
+          <w:sz w:val="24"/>
+          <w:szCs w:val="24"/>
+        </w:rPr>
+        <w:t xml:space="preserve"> </w:t>
+      </w:r>
+      <w:r>
+        <w:rPr>
+          <w:rFonts w:ascii="Times New Roman" w:hAnsi="Times New Roman" w:cs="Times New Roman"/>
+          <w:sz w:val="24"/>
+          <w:szCs w:val="24"/>
+        </w:rPr>
+        <w:t>assim que</w:t>
+      </w:r>
+      <w:r>
+        <w:rPr>
+          <w:rFonts w:ascii="Times New Roman" w:hAnsi="Times New Roman" w:cs="Times New Roman"/>
+          <w:sz w:val="24"/>
+          <w:szCs w:val="24"/>
+        </w:rPr>
+        <w:t xml:space="preserve"> eles nos mostrem onde precisamos melhorar e o que eles esperam do nosso projeto.</w:t>
       </w:r>
     </w:p>
     <w:p>
@@ -14684,7 +14735,6 @@
           <w:sz w:val="24"/>
           <w:szCs w:val="28"/>
         </w:rPr>
-        <w:lastRenderedPageBreak/>
         <w:t>3.3</w:t>
       </w:r>
       <w:r>
@@ -14726,7 +14776,39 @@
           <w:sz w:val="24"/>
           <w:szCs w:val="24"/>
         </w:rPr>
-        <w:t>Ao entrevistamos os professores procuramos entender quais os pontos positivos e negativos, eles acreditam que os jogos educativos têm para a educação, além absorver todo o conhecimento que eles podem nos passar para uma melhor implementação da parte pedagógica do jogo, para que o jogo não se apenas divertido, mas sim, instrutivo.</w:t>
+        <w:t xml:space="preserve">Ao entrevistamos os professores procuramos entender quais </w:t>
+      </w:r>
+      <w:r>
+        <w:rPr>
+          <w:rFonts w:ascii="Times New Roman" w:hAnsi="Times New Roman" w:cs="Times New Roman"/>
+          <w:sz w:val="24"/>
+          <w:szCs w:val="24"/>
+        </w:rPr>
+        <w:t>os pontos positivos e negativos que</w:t>
+      </w:r>
+      <w:r>
+        <w:rPr>
+          <w:rFonts w:ascii="Times New Roman" w:hAnsi="Times New Roman" w:cs="Times New Roman"/>
+          <w:sz w:val="24"/>
+          <w:szCs w:val="24"/>
+        </w:rPr>
+        <w:t xml:space="preserve"> eles acreditam que os jogos educativos têm para a educação, além absorver todo o conhecimento que eles podem nos passar para uma melhor implementação da parte pedagógica do jogo, para que o jogo não se</w:t>
+      </w:r>
+      <w:r>
+        <w:rPr>
+          <w:rFonts w:ascii="Times New Roman" w:hAnsi="Times New Roman" w:cs="Times New Roman"/>
+          <w:sz w:val="24"/>
+          <w:szCs w:val="24"/>
+        </w:rPr>
+        <w:t>ja</w:t>
+      </w:r>
+      <w:r>
+        <w:rPr>
+          <w:rFonts w:ascii="Times New Roman" w:hAnsi="Times New Roman" w:cs="Times New Roman"/>
+          <w:sz w:val="24"/>
+          <w:szCs w:val="24"/>
+        </w:rPr>
+        <w:t xml:space="preserve"> apenas divertido, mas sim, instrutivo.</w:t>
       </w:r>
     </w:p>
     <w:p>
@@ -14746,7 +14828,55 @@
           <w:sz w:val="24"/>
           <w:szCs w:val="24"/>
         </w:rPr>
-        <w:t xml:space="preserve">Dessa forma podemos encontrar um criar um jogo que os professores possam usar em sala de aula para um melhor rendimento dos alunos. </w:t>
+        <w:t xml:space="preserve">Dessa forma podemos </w:t>
+      </w:r>
+      <w:r>
+        <w:rPr>
+          <w:rFonts w:ascii="Times New Roman" w:hAnsi="Times New Roman" w:cs="Times New Roman"/>
+          <w:sz w:val="24"/>
+          <w:szCs w:val="24"/>
+        </w:rPr>
+        <w:t>desenvolver</w:t>
+      </w:r>
+      <w:r>
+        <w:rPr>
+          <w:rFonts w:ascii="Times New Roman" w:hAnsi="Times New Roman" w:cs="Times New Roman"/>
+          <w:sz w:val="24"/>
+          <w:szCs w:val="24"/>
+        </w:rPr>
+        <w:t xml:space="preserve"> um jogo</w:t>
+      </w:r>
+      <w:r>
+        <w:rPr>
+          <w:rFonts w:ascii="Times New Roman" w:hAnsi="Times New Roman" w:cs="Times New Roman"/>
+          <w:sz w:val="24"/>
+          <w:szCs w:val="24"/>
+        </w:rPr>
+        <w:t xml:space="preserve"> para os</w:t>
+      </w:r>
+      <w:r>
+        <w:rPr>
+          <w:rFonts w:ascii="Times New Roman" w:hAnsi="Times New Roman" w:cs="Times New Roman"/>
+          <w:sz w:val="24"/>
+          <w:szCs w:val="24"/>
+        </w:rPr>
+        <w:t xml:space="preserve"> professores, podendo assim eles </w:t>
+      </w:r>
+      <w:r>
+        <w:rPr>
+          <w:rFonts w:ascii="Times New Roman" w:hAnsi="Times New Roman" w:cs="Times New Roman"/>
+          <w:sz w:val="24"/>
+          <w:szCs w:val="24"/>
+        </w:rPr>
+        <w:t xml:space="preserve">usar em sala, </w:t>
+      </w:r>
+      <w:r>
+        <w:rPr>
+          <w:rFonts w:ascii="Times New Roman" w:hAnsi="Times New Roman" w:cs="Times New Roman"/>
+          <w:sz w:val="24"/>
+          <w:szCs w:val="24"/>
+        </w:rPr>
+        <w:t xml:space="preserve">para um melhor rendimento dos alunos. </w:t>
       </w:r>
     </w:p>
     <w:p>
@@ -14869,7 +14999,23 @@
           <w:sz w:val="24"/>
           <w:szCs w:val="24"/>
         </w:rPr>
-        <w:t>Ao entrevistarmos pessoas aleatórias poderemos criar uma melhor forma de distribuição, criação e cultural, assim com a respostas obtidas esperamos agradar não só os alunos, mas também pessoas que tenham o interesse de aprender ou apenas se divertir.</w:t>
+        <w:t>Ao entrevistarmos pessoas aleatórias poderemos criar uma melhor forma de distribuição, criação e cultural, assim com a</w:t>
+      </w:r>
+      <w:r>
+        <w:rPr>
+          <w:rFonts w:ascii="Times New Roman" w:hAnsi="Times New Roman" w:cs="Times New Roman"/>
+          <w:sz w:val="24"/>
+          <w:szCs w:val="24"/>
+        </w:rPr>
+        <w:t>s</w:t>
+      </w:r>
+      <w:r>
+        <w:rPr>
+          <w:rFonts w:ascii="Times New Roman" w:hAnsi="Times New Roman" w:cs="Times New Roman"/>
+          <w:sz w:val="24"/>
+          <w:szCs w:val="24"/>
+        </w:rPr>
+        <w:t xml:space="preserve"> respostas obtidas esperamos agradar não só os alunos, mas também pessoas que tenham o interesse de aprender ou apenas se divertir.</w:t>
       </w:r>
     </w:p>
     <w:p>
@@ -15026,7 +15172,7 @@
     </w:p>
     <w:p>
       <w:pPr>
-        <w:spacing w:after="0" w:line="360" w:lineRule="auto"/>
+        <w:spacing w:after="0" w:line="240" w:lineRule="auto"/>
         <w:ind w:firstLine="709"/>
         <w:jc w:val="both"/>
         <w:rPr>
@@ -15046,19 +15192,19 @@
     </w:p>
     <w:p>
       <w:pPr>
-        <w:spacing w:after="0" w:line="360" w:lineRule="auto"/>
-        <w:ind w:firstLine="709"/>
-        <w:jc w:val="both"/>
-        <w:rPr>
-          <w:rFonts w:ascii="Times New Roman" w:hAnsi="Times New Roman" w:cs="Times New Roman"/>
-          <w:sz w:val="24"/>
-          <w:szCs w:val="20"/>
-        </w:rPr>
-      </w:pPr>
-      <w:r>
-        <w:rPr>
-          <w:rFonts w:ascii="Times New Roman" w:hAnsi="Times New Roman" w:cs="Times New Roman"/>
-          <w:sz w:val="24"/>
+        <w:spacing w:after="0" w:line="240" w:lineRule="auto"/>
+        <w:ind w:left="2268"/>
+        <w:jc w:val="both"/>
+        <w:rPr>
+          <w:rFonts w:ascii="Times New Roman" w:hAnsi="Times New Roman" w:cs="Times New Roman"/>
+          <w:sz w:val="20"/>
+          <w:szCs w:val="20"/>
+        </w:rPr>
+      </w:pPr>
+      <w:r>
+        <w:rPr>
+          <w:rFonts w:ascii="Times New Roman" w:hAnsi="Times New Roman" w:cs="Times New Roman"/>
+          <w:sz w:val="20"/>
           <w:szCs w:val="20"/>
         </w:rPr>
         <w:t xml:space="preserve">Pode-se definir entrevista como a técnica em que o investigador se apresenta frente ao investigado e lhe formulam perguntas, com o objetivo de obtenção dos dados que interessam à investigação. A entrevista é, portanto, uma forma de interação social. Mais especificamente, é uma forma de diálogo assimétrico, em que uma das partes busca coletar e a outra se apresenta como fonte de informação. </w:t>
@@ -15066,7 +15212,7 @@
     </w:p>
     <w:p>
       <w:pPr>
-        <w:spacing w:after="0" w:line="360" w:lineRule="auto"/>
+        <w:spacing w:after="0" w:line="240" w:lineRule="auto"/>
         <w:ind w:firstLine="709"/>
         <w:jc w:val="both"/>
         <w:rPr>
@@ -15140,7 +15286,6 @@
         </w:rPr>
         <w:t xml:space="preserve">.2 Questionário </w:t>
       </w:r>
-      <w:proofErr w:type="spellStart"/>
       <w:r>
         <w:rPr>
           <w:rFonts w:ascii="Times New Roman" w:hAnsi="Times New Roman" w:cs="Times New Roman"/>
@@ -15149,9 +15294,8 @@
           <w:sz w:val="24"/>
           <w:szCs w:val="28"/>
         </w:rPr>
-        <w:t>on</w:t>
-      </w:r>
-      <w:proofErr w:type="spellEnd"/>
+        <w:t>on-</w:t>
+      </w:r>
       <w:r>
         <w:rPr>
           <w:rFonts w:ascii="Times New Roman" w:hAnsi="Times New Roman" w:cs="Times New Roman"/>
@@ -15160,20 +15304,8 @@
           <w:sz w:val="24"/>
           <w:szCs w:val="28"/>
         </w:rPr>
-        <w:t xml:space="preserve"> </w:t>
-      </w:r>
-      <w:proofErr w:type="spellStart"/>
-      <w:r>
-        <w:rPr>
-          <w:rFonts w:ascii="Times New Roman" w:hAnsi="Times New Roman" w:cs="Times New Roman"/>
-          <w:b/>
-          <w:i/>
-          <w:sz w:val="24"/>
-          <w:szCs w:val="28"/>
-        </w:rPr>
         <w:t>line</w:t>
       </w:r>
-      <w:proofErr w:type="spellEnd"/>
     </w:p>
     <w:p>
       <w:pPr>
@@ -15186,6 +15318,29 @@
           <w:szCs w:val="28"/>
         </w:rPr>
       </w:pPr>
+    </w:p>
+    <w:p>
+      <w:pPr>
+        <w:tabs>
+          <w:tab w:val="left" w:pos="2289"/>
+        </w:tabs>
+        <w:spacing w:after="0" w:line="360" w:lineRule="auto"/>
+        <w:ind w:firstLine="709"/>
+        <w:jc w:val="both"/>
+        <w:rPr>
+          <w:rFonts w:ascii="Times New Roman" w:hAnsi="Times New Roman" w:cs="Times New Roman"/>
+          <w:sz w:val="24"/>
+          <w:szCs w:val="28"/>
+        </w:rPr>
+      </w:pPr>
+      <w:r>
+        <w:rPr>
+          <w:rFonts w:ascii="Times New Roman" w:hAnsi="Times New Roman" w:cs="Times New Roman"/>
+          <w:sz w:val="24"/>
+          <w:szCs w:val="28"/>
+        </w:rPr>
+        <w:t>Um questionário é um método de coleta de informações com a ajuda de perguntas pré-definidas.</w:t>
+      </w:r>
     </w:p>
     <w:p>
       <w:pPr>
@@ -15212,22 +15367,77 @@
         <w:tabs>
           <w:tab w:val="left" w:pos="2268"/>
         </w:tabs>
+        <w:spacing w:after="0" w:line="240" w:lineRule="auto"/>
+        <w:ind w:left="2268"/>
+        <w:jc w:val="both"/>
+        <w:rPr>
+          <w:rFonts w:ascii="Times New Roman" w:hAnsi="Times New Roman" w:cs="Times New Roman"/>
+          <w:sz w:val="20"/>
+          <w:szCs w:val="20"/>
+        </w:rPr>
+      </w:pPr>
+      <w:r>
+        <w:rPr>
+          <w:rFonts w:ascii="Times New Roman" w:hAnsi="Times New Roman" w:cs="Times New Roman"/>
+          <w:sz w:val="20"/>
+          <w:szCs w:val="20"/>
+        </w:rPr>
+        <w:t>Pode-se definir questionário como a técnica de investigação compostas por um conjunto de questões que são submetidas a pessoas como o propósito de obter informações sobre conhecimentos, crenças, sentimentos, valores, interesses, expectativas, aspirações, temores, comportamento presente ou passado etc.</w:t>
+      </w:r>
+    </w:p>
+    <w:p>
+      <w:pPr>
         <w:spacing w:after="0" w:line="360" w:lineRule="auto"/>
         <w:ind w:firstLine="709"/>
         <w:jc w:val="both"/>
         <w:rPr>
           <w:rFonts w:ascii="Times New Roman" w:hAnsi="Times New Roman" w:cs="Times New Roman"/>
           <w:sz w:val="24"/>
-          <w:szCs w:val="20"/>
-        </w:rPr>
-      </w:pPr>
-      <w:r>
-        <w:rPr>
-          <w:rFonts w:ascii="Times New Roman" w:hAnsi="Times New Roman" w:cs="Times New Roman"/>
-          <w:sz w:val="24"/>
-          <w:szCs w:val="20"/>
-        </w:rPr>
-        <w:t>Pode-se definir questionário como a técnica de investigação compostas por um conjunto de questões que são submetidas a pessoas como o propósito de obter informações sobre conhecimentos, crenças, sentimentos, valores, interesses, expectativas, aspirações, temores, comportamento presente ou passado etc.</w:t>
+          <w:szCs w:val="24"/>
+        </w:rPr>
+      </w:pPr>
+      <w:r>
+        <w:rPr>
+          <w:rFonts w:ascii="Times New Roman" w:hAnsi="Times New Roman" w:cs="Times New Roman"/>
+          <w:sz w:val="24"/>
+          <w:szCs w:val="24"/>
+        </w:rPr>
+        <w:t xml:space="preserve">Para o nosso trabalho foi criado um questionário </w:t>
+      </w:r>
+      <w:r>
+        <w:rPr>
+          <w:rFonts w:ascii="Times New Roman" w:hAnsi="Times New Roman" w:cs="Times New Roman"/>
+          <w:i/>
+          <w:sz w:val="24"/>
+          <w:szCs w:val="24"/>
+        </w:rPr>
+        <w:t>on-</w:t>
+      </w:r>
+      <w:r>
+        <w:rPr>
+          <w:rFonts w:ascii="Times New Roman" w:hAnsi="Times New Roman" w:cs="Times New Roman"/>
+          <w:i/>
+          <w:sz w:val="24"/>
+          <w:szCs w:val="24"/>
+        </w:rPr>
+        <w:t>line</w:t>
+      </w:r>
+      <w:r>
+        <w:rPr>
+          <w:rFonts w:ascii="Times New Roman" w:hAnsi="Times New Roman" w:cs="Times New Roman"/>
+          <w:i/>
+          <w:sz w:val="24"/>
+          <w:szCs w:val="24"/>
+        </w:rPr>
+        <w:t xml:space="preserve"> </w:t>
+      </w:r>
+      <w:r>
+        <w:rPr>
+          <w:rFonts w:ascii="Times New Roman" w:hAnsi="Times New Roman" w:cs="Times New Roman"/>
+          <w:sz w:val="24"/>
+          <w:szCs w:val="24"/>
+        </w:rPr>
+        <w:t>com 9 questões, que visa criar um melhor conhecimento e uma estatística de onde podemos obter melhor aceitação com nosso projeto.</w:t>
       </w:r>
     </w:p>
     <w:p>
@@ -15247,42 +15457,7 @@
           <w:sz w:val="24"/>
           <w:szCs w:val="24"/>
         </w:rPr>
-        <w:t xml:space="preserve">Para o nosso trabalho foi criado um questionário </w:t>
-      </w:r>
-      <w:r>
-        <w:rPr>
-          <w:rFonts w:ascii="Times New Roman" w:hAnsi="Times New Roman" w:cs="Times New Roman"/>
-          <w:i/>
-          <w:sz w:val="24"/>
-          <w:szCs w:val="24"/>
-        </w:rPr>
-        <w:t>on-</w:t>
-      </w:r>
-      <w:r>
-        <w:rPr>
-          <w:rFonts w:ascii="Times New Roman" w:hAnsi="Times New Roman" w:cs="Times New Roman"/>
-          <w:i/>
-          <w:sz w:val="24"/>
-          <w:szCs w:val="24"/>
-        </w:rPr>
-        <w:t>line</w:t>
-      </w:r>
-      <w:r>
-        <w:rPr>
-          <w:rFonts w:ascii="Times New Roman" w:hAnsi="Times New Roman" w:cs="Times New Roman"/>
-          <w:i/>
-          <w:sz w:val="24"/>
-          <w:szCs w:val="24"/>
-        </w:rPr>
-        <w:t xml:space="preserve"> </w:t>
-      </w:r>
-      <w:r>
-        <w:rPr>
-          <w:rFonts w:ascii="Times New Roman" w:hAnsi="Times New Roman" w:cs="Times New Roman"/>
-          <w:sz w:val="24"/>
-          <w:szCs w:val="24"/>
-        </w:rPr>
-        <w:t>com 9 questões, que visa criar um melhor conhecimento e uma estatística de onde podemos obter melhor aceitação com nosso projeto.</w:t>
+        <w:t xml:space="preserve">O questionário nos ajudará a ter uma ideia de qual é nosso público alvo além das escolas, poderemos criar um gráfico, onde visualizaremos informações como a porcentagem de homens ou mulheres que jogam ou já jogaram algum tipo de jogo eletrônico, além de também podermos criar um gráfico com informações regionais. </w:t>
       </w:r>
     </w:p>
     <w:p>
@@ -15296,13 +15471,35 @@
           <w:szCs w:val="24"/>
         </w:rPr>
       </w:pPr>
-      <w:r>
-        <w:rPr>
-          <w:rFonts w:ascii="Times New Roman" w:hAnsi="Times New Roman" w:cs="Times New Roman"/>
-          <w:sz w:val="24"/>
-          <w:szCs w:val="24"/>
-        </w:rPr>
-        <w:t xml:space="preserve">O questionário nos ajudará a ter uma ideia de qual é nosso público alvo além das escolas, poderemos criar um gráfico, onde visualizaremos informações como a porcentagem de homens ou mulheres que jogam ou já jogaram algum tipo de jogo eletrônico, além de também podermos criar um gráfico com informações regionais. </w:t>
+    </w:p>
+    <w:p>
+      <w:pPr>
+        <w:spacing w:after="0" w:line="360" w:lineRule="auto"/>
+        <w:jc w:val="both"/>
+        <w:rPr>
+          <w:rFonts w:ascii="Times New Roman" w:hAnsi="Times New Roman" w:cs="Times New Roman"/>
+          <w:b/>
+          <w:sz w:val="24"/>
+          <w:szCs w:val="24"/>
+        </w:rPr>
+      </w:pPr>
+      <w:r>
+        <w:rPr>
+          <w:rFonts w:ascii="Times New Roman" w:hAnsi="Times New Roman" w:cs="Times New Roman"/>
+          <w:b/>
+          <w:sz w:val="24"/>
+          <w:szCs w:val="24"/>
+        </w:rPr>
+        <w:t>3.5</w:t>
+      </w:r>
+      <w:r>
+        <w:rPr>
+          <w:rFonts w:ascii="Times New Roman" w:hAnsi="Times New Roman" w:cs="Times New Roman"/>
+          <w:b/>
+          <w:sz w:val="24"/>
+          <w:szCs w:val="24"/>
+        </w:rPr>
+        <w:t xml:space="preserve"> Procedimentos</w:t>
       </w:r>
     </w:p>
     <w:p>
@@ -15320,36 +15517,6 @@
     <w:p>
       <w:pPr>
         <w:spacing w:after="0" w:line="360" w:lineRule="auto"/>
-        <w:jc w:val="both"/>
-        <w:rPr>
-          <w:rFonts w:ascii="Times New Roman" w:hAnsi="Times New Roman" w:cs="Times New Roman"/>
-          <w:b/>
-          <w:sz w:val="24"/>
-          <w:szCs w:val="24"/>
-        </w:rPr>
-      </w:pPr>
-      <w:r>
-        <w:rPr>
-          <w:rFonts w:ascii="Times New Roman" w:hAnsi="Times New Roman" w:cs="Times New Roman"/>
-          <w:b/>
-          <w:sz w:val="24"/>
-          <w:szCs w:val="24"/>
-        </w:rPr>
-        <w:t>3.5</w:t>
-      </w:r>
-      <w:r>
-        <w:rPr>
-          <w:rFonts w:ascii="Times New Roman" w:hAnsi="Times New Roman" w:cs="Times New Roman"/>
-          <w:b/>
-          <w:sz w:val="24"/>
-          <w:szCs w:val="24"/>
-        </w:rPr>
-        <w:t xml:space="preserve"> Procedimentos</w:t>
-      </w:r>
-    </w:p>
-    <w:p>
-      <w:pPr>
-        <w:spacing w:after="0" w:line="360" w:lineRule="auto"/>
         <w:ind w:firstLine="709"/>
         <w:jc w:val="both"/>
         <w:rPr>
@@ -15358,18 +15525,6 @@
           <w:szCs w:val="24"/>
         </w:rPr>
       </w:pPr>
-    </w:p>
-    <w:p>
-      <w:pPr>
-        <w:spacing w:after="0" w:line="360" w:lineRule="auto"/>
-        <w:ind w:firstLine="709"/>
-        <w:jc w:val="both"/>
-        <w:rPr>
-          <w:rFonts w:ascii="Times New Roman" w:hAnsi="Times New Roman" w:cs="Times New Roman"/>
-          <w:sz w:val="24"/>
-          <w:szCs w:val="24"/>
-        </w:rPr>
-      </w:pPr>
       <w:r>
         <w:rPr>
           <w:rFonts w:ascii="Times New Roman" w:hAnsi="Times New Roman" w:cs="Times New Roman"/>
@@ -15392,17 +15547,33 @@
           <w:sz w:val="24"/>
           <w:szCs w:val="24"/>
         </w:rPr>
-        <w:t xml:space="preserve"> procedimentos que nós auxiliar</w:t>
-      </w:r>
-      <w:bookmarkStart w:id="0" w:name="_GoBack"/>
-      <w:bookmarkEnd w:id="0"/>
-      <w:r>
-        <w:rPr>
-          <w:rFonts w:ascii="Times New Roman" w:hAnsi="Times New Roman" w:cs="Times New Roman"/>
-          <w:sz w:val="24"/>
-          <w:szCs w:val="24"/>
-        </w:rPr>
-        <w:t xml:space="preserve"> ao longo de todo o desenvolvimento do projeto.</w:t>
+        <w:t xml:space="preserve"> procedimentos que </w:t>
+      </w:r>
+      <w:proofErr w:type="gramStart"/>
+      <w:r>
+        <w:rPr>
+          <w:rFonts w:ascii="Times New Roman" w:hAnsi="Times New Roman" w:cs="Times New Roman"/>
+          <w:sz w:val="24"/>
+          <w:szCs w:val="24"/>
+        </w:rPr>
+        <w:t>nós auxiliará</w:t>
+      </w:r>
+      <w:proofErr w:type="gramEnd"/>
+      <w:r>
+        <w:rPr>
+          <w:rFonts w:ascii="Times New Roman" w:hAnsi="Times New Roman" w:cs="Times New Roman"/>
+          <w:sz w:val="24"/>
+          <w:szCs w:val="24"/>
+        </w:rPr>
+        <w:t xml:space="preserve"> </w:t>
+      </w:r>
+      <w:r>
+        <w:rPr>
+          <w:rFonts w:ascii="Times New Roman" w:hAnsi="Times New Roman" w:cs="Times New Roman"/>
+          <w:sz w:val="24"/>
+          <w:szCs w:val="24"/>
+        </w:rPr>
+        <w:t>ao longo de todo o desenvolvimento do projeto.</w:t>
       </w:r>
     </w:p>
     <w:p>
@@ -15413,7 +15584,7 @@
           <w:numId w:val="16"/>
         </w:numPr>
         <w:spacing w:after="0" w:line="360" w:lineRule="auto"/>
-        <w:ind w:left="0" w:firstLine="709"/>
+        <w:ind w:left="0" w:firstLine="426"/>
         <w:jc w:val="both"/>
         <w:rPr>
           <w:rFonts w:ascii="Times New Roman" w:hAnsi="Times New Roman" w:cs="Times New Roman"/>
@@ -15438,7 +15609,7 @@
           <w:numId w:val="16"/>
         </w:numPr>
         <w:spacing w:after="0" w:line="360" w:lineRule="auto"/>
-        <w:ind w:left="0" w:firstLine="709"/>
+        <w:ind w:left="0" w:firstLine="426"/>
         <w:jc w:val="both"/>
         <w:rPr>
           <w:rFonts w:ascii="Times New Roman" w:hAnsi="Times New Roman" w:cs="Times New Roman"/>
@@ -15497,7 +15668,7 @@
           <w:numId w:val="16"/>
         </w:numPr>
         <w:spacing w:after="0" w:line="360" w:lineRule="auto"/>
-        <w:ind w:left="0" w:firstLine="709"/>
+        <w:ind w:left="0" w:firstLine="426"/>
         <w:jc w:val="both"/>
         <w:rPr>
           <w:rFonts w:ascii="Times New Roman" w:hAnsi="Times New Roman" w:cs="Times New Roman"/>
@@ -15522,7 +15693,7 @@
           <w:numId w:val="16"/>
         </w:numPr>
         <w:spacing w:after="0" w:line="360" w:lineRule="auto"/>
-        <w:ind w:left="0" w:firstLine="709"/>
+        <w:ind w:left="0" w:firstLine="426"/>
         <w:jc w:val="both"/>
         <w:rPr>
           <w:rFonts w:ascii="Times New Roman" w:hAnsi="Times New Roman" w:cs="Times New Roman"/>
@@ -15548,7 +15719,7 @@
           <w:numId w:val="16"/>
         </w:numPr>
         <w:spacing w:after="0" w:line="360" w:lineRule="auto"/>
-        <w:ind w:left="0" w:firstLine="709"/>
+        <w:ind w:left="0" w:firstLine="426"/>
         <w:jc w:val="both"/>
         <w:rPr>
           <w:rFonts w:ascii="Times New Roman" w:hAnsi="Times New Roman" w:cs="Times New Roman"/>
@@ -15573,7 +15744,7 @@
           <w:numId w:val="16"/>
         </w:numPr>
         <w:spacing w:after="0" w:line="360" w:lineRule="auto"/>
-        <w:ind w:left="0" w:firstLine="709"/>
+        <w:ind w:left="0" w:firstLine="426"/>
         <w:jc w:val="both"/>
         <w:rPr>
           <w:rFonts w:ascii="Times New Roman" w:hAnsi="Times New Roman" w:cs="Times New Roman"/>
@@ -15598,7 +15769,7 @@
           <w:numId w:val="16"/>
         </w:numPr>
         <w:spacing w:after="0" w:line="360" w:lineRule="auto"/>
-        <w:ind w:left="0" w:firstLine="709"/>
+        <w:ind w:left="0" w:firstLine="426"/>
         <w:jc w:val="both"/>
         <w:rPr>
           <w:rFonts w:ascii="Times New Roman" w:hAnsi="Times New Roman" w:cs="Times New Roman"/>
@@ -15614,6 +15785,7 @@
         </w:rPr>
         <w:t xml:space="preserve">Criação do </w:t>
       </w:r>
+      <w:proofErr w:type="spellStart"/>
       <w:r>
         <w:rPr>
           <w:rFonts w:ascii="Times New Roman" w:hAnsi="Times New Roman" w:cs="Times New Roman"/>
@@ -15623,13 +15795,48 @@
         </w:rPr>
         <w:t>sprites</w:t>
       </w:r>
-      <w:r>
-        <w:rPr>
-          <w:rFonts w:ascii="Times New Roman" w:hAnsi="Times New Roman" w:cs="Times New Roman"/>
-          <w:sz w:val="24"/>
-          <w:szCs w:val="24"/>
-        </w:rPr>
-        <w:t xml:space="preserve">¹: nessa etapa estaremos transformando o personagens e cenários em </w:t>
+      <w:proofErr w:type="spellEnd"/>
+      <w:r>
+        <w:rPr>
+          <w:rStyle w:val="Refdenotaderodap"/>
+          <w:rFonts w:ascii="Times New Roman" w:hAnsi="Times New Roman" w:cs="Times New Roman"/>
+          <w:i/>
+          <w:sz w:val="24"/>
+          <w:szCs w:val="24"/>
+        </w:rPr>
+        <w:footnoteReference w:id="4"/>
+      </w:r>
+      <w:r>
+        <w:rPr>
+          <w:rFonts w:ascii="Times New Roman" w:hAnsi="Times New Roman" w:cs="Times New Roman"/>
+          <w:sz w:val="24"/>
+          <w:szCs w:val="24"/>
+        </w:rPr>
+        <w:t>:</w:t>
+      </w:r>
+      <w:r>
+        <w:rPr>
+          <w:rFonts w:ascii="Times New Roman" w:hAnsi="Times New Roman" w:cs="Times New Roman"/>
+          <w:sz w:val="24"/>
+          <w:szCs w:val="24"/>
+        </w:rPr>
+        <w:t xml:space="preserve"> nessa etapa estaremos transformando o</w:t>
+      </w:r>
+      <w:r>
+        <w:rPr>
+          <w:rFonts w:ascii="Times New Roman" w:hAnsi="Times New Roman" w:cs="Times New Roman"/>
+          <w:sz w:val="24"/>
+          <w:szCs w:val="24"/>
+        </w:rPr>
+        <w:t>s</w:t>
+      </w:r>
+      <w:r>
+        <w:rPr>
+          <w:rFonts w:ascii="Times New Roman" w:hAnsi="Times New Roman" w:cs="Times New Roman"/>
+          <w:sz w:val="24"/>
+          <w:szCs w:val="24"/>
+        </w:rPr>
+        <w:t xml:space="preserve"> personagens e cenários em </w:t>
       </w:r>
       <w:proofErr w:type="spellStart"/>
       <w:r>
@@ -15676,7 +15883,7 @@
           <w:sz w:val="24"/>
           <w:szCs w:val="24"/>
         </w:rPr>
-        <w:t xml:space="preserve"> é o processo de se separar os desenhos em pedaços individuais e que ao serem convertidos formaram uma sequência de ação de cada personagem no jogo, para esse projeto estaremos criando um </w:t>
+        <w:t xml:space="preserve"> é o processo de separar os desenhos em pedaços individuais e que ao serem convertidos formaram uma sequência de ação de cada personagem no jogo, para esse projeto estaremos criando um </w:t>
       </w:r>
       <w:r>
         <w:rPr>
@@ -15704,7 +15911,7 @@
           <w:numId w:val="16"/>
         </w:numPr>
         <w:spacing w:after="0" w:line="360" w:lineRule="auto"/>
-        <w:ind w:left="0" w:firstLine="709"/>
+        <w:ind w:left="0" w:firstLine="426"/>
         <w:jc w:val="both"/>
         <w:rPr>
           <w:rFonts w:ascii="Times New Roman" w:hAnsi="Times New Roman" w:cs="Times New Roman"/>
@@ -15742,6 +15949,16 @@
       <w:proofErr w:type="spellEnd"/>
       <w:r>
         <w:rPr>
+          <w:rStyle w:val="Refdenotaderodap"/>
+          <w:rFonts w:ascii="Times New Roman" w:hAnsi="Times New Roman" w:cs="Times New Roman"/>
+          <w:i/>
+          <w:sz w:val="24"/>
+          <w:szCs w:val="24"/>
+        </w:rPr>
+        <w:footnoteReference w:id="5"/>
+      </w:r>
+      <w:r>
+        <w:rPr>
           <w:rFonts w:ascii="Times New Roman" w:hAnsi="Times New Roman" w:cs="Times New Roman"/>
           <w:sz w:val="24"/>
           <w:szCs w:val="24"/>
@@ -15768,6 +15985,16 @@
         <w:t>end</w:t>
       </w:r>
       <w:proofErr w:type="spellEnd"/>
+      <w:r>
+        <w:rPr>
+          <w:rStyle w:val="Refdenotaderodap"/>
+          <w:rFonts w:ascii="Times New Roman" w:hAnsi="Times New Roman" w:cs="Times New Roman"/>
+          <w:i/>
+          <w:sz w:val="24"/>
+          <w:szCs w:val="24"/>
+        </w:rPr>
+        <w:footnoteReference w:id="6"/>
+      </w:r>
       <w:r>
         <w:rPr>
           <w:rFonts w:ascii="Times New Roman" w:hAnsi="Times New Roman" w:cs="Times New Roman"/>
@@ -15794,7 +16021,7 @@
           <w:numId w:val="16"/>
         </w:numPr>
         <w:spacing w:after="0" w:line="360" w:lineRule="auto"/>
-        <w:ind w:left="0" w:firstLine="709"/>
+        <w:ind w:left="0" w:firstLine="426"/>
         <w:jc w:val="both"/>
         <w:rPr>
           <w:rFonts w:ascii="Times New Roman" w:hAnsi="Times New Roman" w:cs="Times New Roman"/>
@@ -15819,7 +16046,7 @@
           <w:numId w:val="16"/>
         </w:numPr>
         <w:spacing w:after="0" w:line="360" w:lineRule="auto"/>
-        <w:ind w:left="0" w:firstLine="709"/>
+        <w:ind w:left="0" w:firstLine="426"/>
         <w:jc w:val="both"/>
         <w:rPr>
           <w:rFonts w:ascii="Times New Roman" w:hAnsi="Times New Roman" w:cs="Times New Roman"/>
@@ -20545,6 +20772,14 @@
                 <w:szCs w:val="24"/>
               </w:rPr>
             </w:pPr>
+            <w:r>
+              <w:rPr>
+                <w:rFonts w:ascii="Times New Roman" w:hAnsi="Times New Roman" w:cs="Times New Roman"/>
+                <w:sz w:val="24"/>
+                <w:szCs w:val="24"/>
+              </w:rPr>
+              <w:t>##</w:t>
+            </w:r>
           </w:p>
         </w:tc>
         <w:tc>
@@ -20561,6 +20796,14 @@
                 <w:szCs w:val="24"/>
               </w:rPr>
             </w:pPr>
+            <w:r>
+              <w:rPr>
+                <w:rFonts w:ascii="Times New Roman" w:hAnsi="Times New Roman" w:cs="Times New Roman"/>
+                <w:sz w:val="24"/>
+                <w:szCs w:val="24"/>
+              </w:rPr>
+              <w:t>##</w:t>
+            </w:r>
           </w:p>
         </w:tc>
         <w:tc>
@@ -20577,6 +20820,14 @@
                 <w:szCs w:val="24"/>
               </w:rPr>
             </w:pPr>
+            <w:r>
+              <w:rPr>
+                <w:rFonts w:ascii="Times New Roman" w:hAnsi="Times New Roman" w:cs="Times New Roman"/>
+                <w:sz w:val="24"/>
+                <w:szCs w:val="24"/>
+              </w:rPr>
+              <w:t>##</w:t>
+            </w:r>
           </w:p>
         </w:tc>
         <w:tc>
@@ -24796,16 +25047,61 @@
         <w:footnoteRef/>
       </w:r>
       <w:r>
+        <w:t xml:space="preserve"> Aplicação de tecnologia de hipertexto web para grupo de trabalho</w:t>
+      </w:r>
+      <w:r>
+        <w:tab/>
+      </w:r>
+      <w:r>
+        <w:tab/>
+      </w:r>
+    </w:p>
+  </w:footnote>
+  <w:footnote w:id="4">
+    <w:p>
+      <w:pPr>
+        <w:pStyle w:val="Textodenotaderodap"/>
+      </w:pPr>
+      <w:r>
+        <w:rPr>
+          <w:rStyle w:val="Refdenotaderodap"/>
+        </w:rPr>
+        <w:footnoteRef/>
+      </w:r>
+      <w:r>
         <w:t xml:space="preserve"> </w:t>
       </w:r>
-      <w:r>
-        <w:t>Aplicação de tecnologia de hipertexto web para grupo de trabalho</w:t>
-      </w:r>
-      <w:r>
-        <w:tab/>
-      </w:r>
-      <w:r>
-        <w:tab/>
+    </w:p>
+  </w:footnote>
+  <w:footnote w:id="5">
+    <w:p>
+      <w:pPr>
+        <w:pStyle w:val="Textodenotaderodap"/>
+      </w:pPr>
+      <w:r>
+        <w:rPr>
+          <w:rStyle w:val="Refdenotaderodap"/>
+        </w:rPr>
+        <w:footnoteRef/>
+      </w:r>
+      <w:r>
+        <w:t xml:space="preserve"> </w:t>
+      </w:r>
+    </w:p>
+  </w:footnote>
+  <w:footnote w:id="6">
+    <w:p>
+      <w:pPr>
+        <w:pStyle w:val="Textodenotaderodap"/>
+      </w:pPr>
+      <w:r>
+        <w:rPr>
+          <w:rStyle w:val="Refdenotaderodap"/>
+        </w:rPr>
+        <w:footnoteRef/>
+      </w:r>
+      <w:r>
+        <w:t xml:space="preserve"> </w:t>
       </w:r>
     </w:p>
   </w:footnote>
@@ -24842,7 +25138,7 @@
           <w:rPr>
             <w:noProof/>
           </w:rPr>
-          <w:t>21</w:t>
+          <w:t>22</w:t>
         </w:r>
         <w:r>
           <w:fldChar w:fldCharType="end"/>
@@ -26970,7 +27266,6 @@
     <w:lsdException w:name="HTML Sample" w:semiHidden="1" w:unhideWhenUsed="1"/>
     <w:lsdException w:name="HTML Typewriter" w:semiHidden="1" w:unhideWhenUsed="1"/>
     <w:lsdException w:name="HTML Variable" w:semiHidden="1" w:unhideWhenUsed="1"/>
-    <w:lsdException w:name="Normal Table" w:semiHidden="1" w:unhideWhenUsed="1"/>
     <w:lsdException w:name="annotation subject" w:semiHidden="1" w:unhideWhenUsed="1"/>
     <w:lsdException w:name="No List" w:semiHidden="1" w:unhideWhenUsed="1"/>
     <w:lsdException w:name="Outline List 1" w:semiHidden="1" w:unhideWhenUsed="1"/>
@@ -27017,10 +27312,8 @@
     <w:lsdException w:name="Table Subtle 2" w:semiHidden="1" w:unhideWhenUsed="1"/>
     <w:lsdException w:name="Table Web 1" w:semiHidden="1" w:unhideWhenUsed="1"/>
     <w:lsdException w:name="Table Web 2" w:semiHidden="1" w:unhideWhenUsed="1"/>
-    <w:lsdException w:name="Table Web 3" w:semiHidden="1" w:unhideWhenUsed="1"/>
     <w:lsdException w:name="Balloon Text" w:semiHidden="1" w:unhideWhenUsed="1"/>
     <w:lsdException w:name="Table Grid" w:uiPriority="39"/>
-    <w:lsdException w:name="Table Theme" w:semiHidden="1" w:unhideWhenUsed="1"/>
     <w:lsdException w:name="Placeholder Text" w:semiHidden="1"/>
     <w:lsdException w:name="No Spacing" w:uiPriority="1" w:qFormat="1"/>
     <w:lsdException w:name="Light Shading" w:uiPriority="60"/>
@@ -27820,7 +28113,7 @@
 </file>
 
 <file path=customXml/itemProps1.xml><?xml version="1.0" encoding="utf-8"?>
-<ds:datastoreItem xmlns:ds="http://schemas.openxmlformats.org/officeDocument/2006/customXml" ds:itemID="{4D6BBC0A-9D04-459A-AE24-BA4E7C43F8EB}">
+<ds:datastoreItem xmlns:ds="http://schemas.openxmlformats.org/officeDocument/2006/customXml" ds:itemID="{8786DB39-6A8E-454D-8BBB-BD420EB44B9F}">
   <ds:schemaRefs>
     <ds:schemaRef ds:uri="http://schemas.openxmlformats.org/officeDocument/2006/bibliography"/>
   </ds:schemaRefs>

</xml_diff>